<commit_message>
Risikoanalyse und Statusbericht für Woche 5 vermutlich unfertige Powerpoint
</commit_message>
<xml_diff>
--- a/Statusberichte/Stausbericht 22_03_22.docx
+++ b/Statusberichte/Stausbericht 22_03_22.docx
@@ -18,7 +18,7 @@
           <w:sz w:val="28"/>
           <w:szCs w:val="28"/>
         </w:rPr>
-        <w:t>Statusbericht – Woche 5</w:t>
+        <w:t xml:space="preserve">Statusbericht – Woche 5, </w:t>
       </w:r>
       <w:r>
         <w:rPr>
@@ -27,7 +27,7 @@
           <w:sz w:val="28"/>
           <w:szCs w:val="28"/>
         </w:rPr>
-        <w:t xml:space="preserve">, </w:t>
+        <w:t>22</w:t>
       </w:r>
       <w:r>
         <w:rPr>
@@ -36,15 +36,6 @@
           <w:sz w:val="28"/>
           <w:szCs w:val="28"/>
         </w:rPr>
-        <w:t>22</w:t>
-      </w:r>
-      <w:r>
-        <w:rPr>
-          <w:b/>
-          <w:bCs/>
-          <w:sz w:val="28"/>
-          <w:szCs w:val="28"/>
-        </w:rPr>
         <w:t>.03.2022</w:t>
       </w:r>
     </w:p>
@@ -95,16 +86,19 @@
     </w:p>
     <w:p>
       <w:r>
-        <w:t>Der 1. Sprint ist vorbei und wir konnten alle Tasks, in zufriedenstellender Form, abschliessen. Wir sind bereit für den Sprint-Review, welcher Heute Nachmittag am 22.03, ansteht</w:t>
-      </w:r>
-      <w:r>
-        <w:t xml:space="preserve"> um danach gut </w:t>
-      </w:r>
-      <w:r>
-        <w:t>v</w:t>
-      </w:r>
-      <w:r>
-        <w:t>orbereitet in den 2. Sprint zu starten.</w:t>
+        <w:t xml:space="preserve">Der 1. Sprint ist vorbei und wir konnten alle Tasks, in zufriedenstellender Form, abschliessen. </w:t>
+      </w:r>
+      <w:r>
+        <w:t>Wir waren uns im Retrospective einig, dass unsere Herangehensweise an die Tasks grundsätzlich gut war und wir diese für die 2. Iteration übernehmen können. Zusätzlich haben wir noch einige Ideen gesammelt</w:t>
+      </w:r>
+      <w:r>
+        <w:t>, welche unseren Arbeitsprozess verbessern könnten.</w:t>
+      </w:r>
+      <w:r>
+        <w:t xml:space="preserve"> Wir haben die Tasks für die 2. Iteration erhalten und deren Aufwand mit einem Scrum-Poker</w:t>
+      </w:r>
+      <w:r>
+        <w:t xml:space="preserve"> eingeschätzt.</w:t>
       </w:r>
     </w:p>
     <w:p>

</xml_diff>